<commit_message>
Feat: add emotion detection
</commit_message>
<xml_diff>
--- a/Final_project/Report.docx
+++ b/Final_project/Report.docx
@@ -5,7 +5,11 @@
     <w:sdt>
       <w:sdtPr>
         <w:rPr>
+          <w:rFonts w:eastAsiaTheme="minorHAnsi"/>
           <w:color w:val="156082" w:themeColor="accent1"/>
+          <w:kern w:val="2"/>
+          <w:lang w:val="en-GB"/>
+          <w14:ligatures w14:val="standardContextual"/>
         </w:rPr>
         <w:id w:val="863638392"/>
         <w:docPartObj>
@@ -15,11 +19,7 @@
       </w:sdtPr>
       <w:sdtEndPr>
         <w:rPr>
-          <w:rFonts w:eastAsiaTheme="minorHAnsi"/>
           <w:color w:val="auto"/>
-          <w:kern w:val="2"/>
-          <w:lang w:val="en-GB"/>
-          <w14:ligatures w14:val="standardContextual"/>
         </w:rPr>
       </w:sdtEndPr>
       <w:sdtContent>
@@ -615,13 +615,38 @@
       <w:r>
         <w:t xml:space="preserve">replicated same as original </w:t>
       </w:r>
-      <w:proofErr w:type="gramStart"/>
       <w:r>
-        <w:t>paper</w:t>
+        <w:t>paper,</w:t>
       </w:r>
-      <w:proofErr w:type="gramEnd"/>
       <w:r>
         <w:t xml:space="preserve"> but we plugged a classification head with 512 dim to output the face embedding vectors. </w:t>
+      </w:r>
+      <w:r>
+        <w:t>In this project, metric learning (cosine similarity and Euclidean) using Triplet loss and classification-based learning using categorical entropy loss were implemented.</w:t>
+      </w:r>
+    </w:p>
+    <w:p/>
+    <w:p>
+      <w:pPr>
+        <w:rPr>
+          <w:b/>
+          <w:bCs/>
+        </w:rPr>
+      </w:pPr>
+      <w:r>
+        <w:rPr>
+          <w:b/>
+          <w:bCs/>
+        </w:rPr>
+        <w:t>Method 1: Classification-based learning</w:t>
+      </w:r>
+    </w:p>
+    <w:p>
+      <w:r>
+        <w:t xml:space="preserve">Using original embedding model of ResNet-18, a FC (fully connected) layer with 1000 dim was implemented to present the vector of face embedding, and </w:t>
+      </w:r>
+      <w:r>
+        <w:t>one hot mapping to 4000 nodes layer (4000 people id)</w:t>
       </w:r>
     </w:p>
     <w:sectPr>
@@ -1696,9 +1721,12 @@
   </w:compat>
   <w:rsids>
     <w:rsidRoot w:val="004711A9"/>
+    <w:rsid w:val="002D7D91"/>
     <w:rsid w:val="00326605"/>
+    <w:rsid w:val="003F4DFF"/>
     <w:rsid w:val="004711A9"/>
     <w:rsid w:val="00AF083E"/>
+    <w:rsid w:val="00B15D35"/>
   </w:rsids>
   <m:mathPr>
     <m:mathFont m:val="Cambria Math"/>

</xml_diff>